<commit_message>
Update the Rstudio to word files
</commit_message>
<xml_diff>
--- a/files/Rmd2Word/Example.docx
+++ b/files/Rmd2Word/Example.docx
@@ -65,40 +65,40 @@
         <w:pStyle w:val="Date"/>
       </w:pPr>
       <w:r>
-        <w:t xml:space="preserve">03</w:t>
+        <w:t xml:space="preserve">04</w:t>
       </w:r>
       <w:r>
         <w:t xml:space="preserve"> </w:t>
       </w:r>
       <w:r>
-        <w:t xml:space="preserve">May,</w:t>
+        <w:t xml:space="preserve">July,</w:t>
       </w:r>
       <w:r>
         <w:t xml:space="preserve"> </w:t>
       </w:r>
       <w:r>
-        <w:t xml:space="preserve">2018</w:t>
+        <w:t xml:space="preserve">2019</w:t>
       </w:r>
     </w:p>
     <w:p>
       <w:pPr>
         <w:pStyle w:val="Heading1"/>
       </w:pPr>
-      <w:bookmarkStart w:id="21" w:name="famous-people-in-public-health"/>
-      <w:bookmarkEnd w:id="21"/>
+      <w:bookmarkStart w:id="20" w:name="famous-people-in-public-health"/>
       <w:r>
         <w:t xml:space="preserve">Famous people in public health</w:t>
       </w:r>
+      <w:bookmarkEnd w:id="20"/>
     </w:p>
     <w:p>
       <w:pPr>
         <w:pStyle w:val="Heading2"/>
       </w:pPr>
-      <w:bookmarkStart w:id="22" w:name="john-snow"/>
-      <w:bookmarkEnd w:id="22"/>
+      <w:bookmarkStart w:id="21" w:name="john-snow"/>
       <w:r>
         <w:t xml:space="preserve">John Snow</w:t>
       </w:r>
+      <w:bookmarkEnd w:id="21"/>
     </w:p>
     <w:p>
       <w:pPr>
@@ -123,25 +123,25 @@
         <w:t xml:space="preserve">(Snow, 1856)</w:t>
       </w:r>
       <w:r>
-        <w:t xml:space="preserve">.</w:t>
+        <w:t xml:space="preserve">. He was an English physician and a leader in the development of anaesthesia and medical hygiene. He is considered one of the fathers of modern epidemiology, in part because of his work in tracing the source of a cholera outbreak in Soho, London, in 1854.</w:t>
       </w:r>
     </w:p>
     <w:p>
       <w:pPr>
         <w:pStyle w:val="Heading2"/>
       </w:pPr>
-      <w:bookmarkStart w:id="23" w:name="florence-nightingale"/>
-      <w:bookmarkEnd w:id="23"/>
+      <w:bookmarkStart w:id="22" w:name="florence-nightingale"/>
       <w:r>
         <w:t xml:space="preserve">Florence Nightingale</w:t>
       </w:r>
+      <w:bookmarkEnd w:id="22"/>
     </w:p>
     <w:p>
       <w:pPr>
         <w:pStyle w:val="FirstParagraph"/>
       </w:pPr>
       <w:r>
-        <w:t xml:space="preserve">Florence Nightingale invented nursing as a profession</w:t>
+        <w:t xml:space="preserve">Florence Nightingale was an English social reformer and statistician, and the founder of modern nursing</w:t>
       </w:r>
       <w:r>
         <w:t xml:space="preserve"> </w:t>
@@ -150,18 +150,36 @@
         <w:t xml:space="preserve">(Nightingale, 1992)</w:t>
       </w:r>
       <w:r>
-        <w:t xml:space="preserve">.</w:t>
+        <w:t xml:space="preserve">. Nightingale came to prominence while serving as a manager and trainer of nurses during the Crimean War, in which she organised care for wounded soldiers. She gave nursing a favourable reputation and became an icon of Victorian culture, especially in the persona of</w:t>
+      </w:r>
+      <w:r>
+        <w:t xml:space="preserve"> </w:t>
+      </w:r>
+      <w:r>
+        <w:t xml:space="preserve">“</w:t>
+      </w:r>
+      <w:r>
+        <w:t xml:space="preserve">The Lady with the Lamp</w:t>
+      </w:r>
+      <w:r>
+        <w:t xml:space="preserve">”</w:t>
+      </w:r>
+      <w:r>
+        <w:t xml:space="preserve"> </w:t>
+      </w:r>
+      <w:r>
+        <w:t xml:space="preserve">making rounds of wounded soldiers at night.</w:t>
       </w:r>
     </w:p>
     <w:p>
       <w:pPr>
         <w:pStyle w:val="Heading2"/>
       </w:pPr>
-      <w:bookmarkStart w:id="24" w:name="michael-marmot"/>
-      <w:bookmarkEnd w:id="24"/>
+      <w:bookmarkStart w:id="23" w:name="michael-marmot"/>
       <w:r>
         <w:t xml:space="preserve">Michael Marmot</w:t>
       </w:r>
+      <w:bookmarkEnd w:id="23"/>
     </w:p>
     <w:p>
       <w:pPr>
@@ -216,18 +234,18 @@
         <w:t xml:space="preserve">, 1991)</w:t>
       </w:r>
       <w:r>
-        <w:t xml:space="preserve">.</w:t>
+        <w:t xml:space="preserve">. He is Professor of Epidemiology and Public Health at University College London.</w:t>
       </w:r>
     </w:p>
     <w:p>
       <w:pPr>
         <w:pStyle w:val="Heading2"/>
       </w:pPr>
-      <w:bookmarkStart w:id="25" w:name="doll-and-bradford-hill"/>
-      <w:bookmarkEnd w:id="25"/>
+      <w:bookmarkStart w:id="24" w:name="doll-and-bradford-hill"/>
       <w:r>
         <w:t xml:space="preserve">Doll and Bradford-Hill</w:t>
       </w:r>
+      <w:bookmarkEnd w:id="24"/>
     </w:p>
     <w:p>
       <w:pPr>
@@ -298,25 +316,25 @@
       <w:pPr>
         <w:pStyle w:val="Heading1"/>
       </w:pPr>
-      <w:bookmarkStart w:id="26" w:name="tables"/>
-      <w:bookmarkEnd w:id="26"/>
+      <w:bookmarkStart w:id="25" w:name="tables"/>
       <w:r>
         <w:t xml:space="preserve">Tables</w:t>
       </w:r>
+      <w:bookmarkEnd w:id="25"/>
     </w:p>
     <w:p>
       <w:pPr>
         <w:pStyle w:val="Heading2"/>
       </w:pPr>
-      <w:bookmarkStart w:id="27" w:name="table-1-characteristics-of-famous-people"/>
-      <w:bookmarkEnd w:id="27"/>
+      <w:bookmarkStart w:id="26" w:name="table-1-characteristics-of-famous-people"/>
       <w:r>
         <w:t xml:space="preserve">Table 1: characteristics of famous people</w:t>
       </w:r>
+      <w:bookmarkEnd w:id="26"/>
     </w:p>
     <w:tbl>
       <w:tblPr>
-        <w:tblStyle w:val="TableNormal"/>
+        <w:tblStyle w:val="Table"/>
         <w:tblW w:type="pct" w:w="0.0"/>
         <w:tblLook w:firstRow="1"/>
       </w:tblPr>
@@ -627,27 +645,1954 @@
     </w:tbl>
     <w:p>
       <w:pPr>
-        <w:pStyle w:val="Heading1"/>
-      </w:pPr>
-      <w:bookmarkStart w:id="28" w:name="figures"/>
-      <w:bookmarkEnd w:id="28"/>
-      <w:r>
-        <w:t xml:space="preserve">Figures</w:t>
+        <w:pStyle w:val="BodyText"/>
+      </w:pPr>
+      <w:r>
+        <w:t xml:space="preserve">Note that this table is a</w:t>
+      </w:r>
+      <w:r>
+        <w:t xml:space="preserve"> </w:t>
+      </w:r>
+      <w:r>
+        <w:t xml:space="preserve">‘</w:t>
+      </w:r>
+      <w:r>
+        <w:t xml:space="preserve">Markdown</w:t>
+      </w:r>
+      <w:r>
+        <w:t xml:space="preserve">’</w:t>
+      </w:r>
+      <w:r>
+        <w:t xml:space="preserve"> </w:t>
+      </w:r>
+      <w:r>
+        <w:t xml:space="preserve">table and is not generated using R in a chunk.</w:t>
       </w:r>
     </w:p>
     <w:p>
       <w:pPr>
-        <w:pStyle w:val="Heading2"/>
-      </w:pPr>
-      <w:bookmarkStart w:id="29" w:name="figure-1-john-snows-map"/>
-      <w:bookmarkEnd w:id="29"/>
-      <w:r>
-        <w:t xml:space="preserve">Figure 1: John Snow’s map</w:t>
+        <w:pStyle w:val="BodyText"/>
+      </w:pPr>
+      <w:r>
+        <w:t xml:space="preserve">We could generate a table with R, as was done for the table below.</w:t>
       </w:r>
     </w:p>
     <w:p>
       <w:pPr>
-        <w:pStyle w:val="FigureWithCaption"/>
+        <w:pStyle w:val="Heading2"/>
+      </w:pPr>
+      <w:bookmarkStart w:id="27" w:name="table-2-cycling-deaths-in-london"/>
+      <w:r>
+        <w:t xml:space="preserve">Table 2: cycling deaths in London</w:t>
+      </w:r>
+      <w:bookmarkEnd w:id="27"/>
+    </w:p>
+    <w:tbl>
+      <w:tblPr>
+        <w:tblStyle w:val="Table"/>
+        <w:tblW w:type="pct" w:w="0.0"/>
+        <w:tblLook w:firstRow="1"/>
+      </w:tblPr>
+      <w:tblGrid/>
+      <w:tr>
+        <w:trPr>
+          <w:cnfStyle w:firstRow="1"/>
+        </w:trPr>
+        <w:tc>
+          <w:tcPr>
+            <w:tcBorders>
+              <w:bottom w:val="single"/>
+            </w:tcBorders>
+            <w:vAlign w:val="bottom"/>
+          </w:tcPr>
+          <w:p>
+            <w:pPr>
+              <w:pStyle w:val="Compact"/>
+              <w:jc w:val="right"/>
+            </w:pPr>
+            <w:r>
+              <w:t xml:space="preserve">Year</w:t>
+            </w:r>
+          </w:p>
+        </w:tc>
+        <w:tc>
+          <w:tcPr>
+            <w:tcBorders>
+              <w:bottom w:val="single"/>
+            </w:tcBorders>
+            <w:vAlign w:val="bottom"/>
+          </w:tcPr>
+          <w:p>
+            <w:pPr>
+              <w:pStyle w:val="Compact"/>
+              <w:jc w:val="right"/>
+            </w:pPr>
+            <w:r>
+              <w:t xml:space="preserve">Fatal</w:t>
+            </w:r>
+          </w:p>
+        </w:tc>
+        <w:tc>
+          <w:tcPr>
+            <w:tcBorders>
+              <w:bottom w:val="single"/>
+            </w:tcBorders>
+            <w:vAlign w:val="bottom"/>
+          </w:tcPr>
+          <w:p>
+            <w:pPr>
+              <w:pStyle w:val="Compact"/>
+              <w:jc w:val="right"/>
+            </w:pPr>
+            <w:r>
+              <w:t xml:space="preserve">Serious</w:t>
+            </w:r>
+          </w:p>
+        </w:tc>
+        <w:tc>
+          <w:tcPr>
+            <w:tcBorders>
+              <w:bottom w:val="single"/>
+            </w:tcBorders>
+            <w:vAlign w:val="bottom"/>
+          </w:tcPr>
+          <w:p>
+            <w:pPr>
+              <w:pStyle w:val="Compact"/>
+              <w:jc w:val="right"/>
+            </w:pPr>
+            <w:r>
+              <w:t xml:space="preserve">KSI</w:t>
+            </w:r>
+          </w:p>
+        </w:tc>
+        <w:tc>
+          <w:tcPr>
+            <w:tcBorders>
+              <w:bottom w:val="single"/>
+            </w:tcBorders>
+            <w:vAlign w:val="bottom"/>
+          </w:tcPr>
+          <w:p>
+            <w:pPr>
+              <w:pStyle w:val="Compact"/>
+              <w:jc w:val="left"/>
+            </w:pPr>
+            <w:r>
+              <w:t xml:space="preserve">Slight</w:t>
+            </w:r>
+          </w:p>
+        </w:tc>
+        <w:tc>
+          <w:tcPr>
+            <w:tcBorders>
+              <w:bottom w:val="single"/>
+            </w:tcBorders>
+            <w:vAlign w:val="bottom"/>
+          </w:tcPr>
+          <w:p>
+            <w:pPr>
+              <w:pStyle w:val="Compact"/>
+              <w:jc w:val="left"/>
+            </w:pPr>
+            <w:r>
+              <w:t xml:space="preserve">Total</w:t>
+            </w:r>
+          </w:p>
+        </w:tc>
+      </w:tr>
+      <w:tr>
+        <w:tc>
+          <w:p>
+            <w:pPr>
+              <w:pStyle w:val="Compact"/>
+              <w:jc w:val="right"/>
+            </w:pPr>
+            <w:r>
+              <w:t xml:space="preserve">1989</w:t>
+            </w:r>
+          </w:p>
+        </w:tc>
+        <w:tc>
+          <w:p>
+            <w:pPr>
+              <w:pStyle w:val="Compact"/>
+              <w:jc w:val="right"/>
+            </w:pPr>
+            <w:r>
+              <w:t xml:space="preserve">33</w:t>
+            </w:r>
+          </w:p>
+        </w:tc>
+        <w:tc>
+          <w:p>
+            <w:pPr>
+              <w:pStyle w:val="Compact"/>
+              <w:jc w:val="right"/>
+            </w:pPr>
+            <w:r>
+              <w:t xml:space="preserve">752</w:t>
+            </w:r>
+          </w:p>
+        </w:tc>
+        <w:tc>
+          <w:p>
+            <w:pPr>
+              <w:pStyle w:val="Compact"/>
+              <w:jc w:val="right"/>
+            </w:pPr>
+            <w:r>
+              <w:t xml:space="preserve">785</w:t>
+            </w:r>
+          </w:p>
+        </w:tc>
+        <w:tc>
+          <w:p>
+            <w:pPr>
+              <w:pStyle w:val="Compact"/>
+              <w:jc w:val="left"/>
+            </w:pPr>
+            <w:r>
+              <w:t xml:space="preserve">4,379</w:t>
+            </w:r>
+          </w:p>
+        </w:tc>
+        <w:tc>
+          <w:p>
+            <w:pPr>
+              <w:pStyle w:val="Compact"/>
+              <w:jc w:val="left"/>
+            </w:pPr>
+            <w:r>
+              <w:t xml:space="preserve">5,164</w:t>
+            </w:r>
+          </w:p>
+        </w:tc>
+      </w:tr>
+      <w:tr>
+        <w:tc>
+          <w:p>
+            <w:pPr>
+              <w:pStyle w:val="Compact"/>
+              <w:jc w:val="right"/>
+            </w:pPr>
+            <w:r>
+              <w:t xml:space="preserve">1990</w:t>
+            </w:r>
+          </w:p>
+        </w:tc>
+        <w:tc>
+          <w:p>
+            <w:pPr>
+              <w:pStyle w:val="Compact"/>
+              <w:jc w:val="right"/>
+            </w:pPr>
+            <w:r>
+              <w:t xml:space="preserve">19</w:t>
+            </w:r>
+          </w:p>
+        </w:tc>
+        <w:tc>
+          <w:p>
+            <w:pPr>
+              <w:pStyle w:val="Compact"/>
+              <w:jc w:val="right"/>
+            </w:pPr>
+            <w:r>
+              <w:t xml:space="preserve">625</w:t>
+            </w:r>
+          </w:p>
+        </w:tc>
+        <w:tc>
+          <w:p>
+            <w:pPr>
+              <w:pStyle w:val="Compact"/>
+              <w:jc w:val="right"/>
+            </w:pPr>
+            <w:r>
+              <w:t xml:space="preserve">644</w:t>
+            </w:r>
+          </w:p>
+        </w:tc>
+        <w:tc>
+          <w:p>
+            <w:pPr>
+              <w:pStyle w:val="Compact"/>
+              <w:jc w:val="left"/>
+            </w:pPr>
+            <w:r>
+              <w:t xml:space="preserve">3,895</w:t>
+            </w:r>
+          </w:p>
+        </w:tc>
+        <w:tc>
+          <w:p>
+            <w:pPr>
+              <w:pStyle w:val="Compact"/>
+              <w:jc w:val="left"/>
+            </w:pPr>
+            <w:r>
+              <w:t xml:space="preserve">4,539</w:t>
+            </w:r>
+          </w:p>
+        </w:tc>
+      </w:tr>
+      <w:tr>
+        <w:tc>
+          <w:p>
+            <w:pPr>
+              <w:pStyle w:val="Compact"/>
+              <w:jc w:val="right"/>
+            </w:pPr>
+            <w:r>
+              <w:t xml:space="preserve">1991</w:t>
+            </w:r>
+          </w:p>
+        </w:tc>
+        <w:tc>
+          <w:p>
+            <w:pPr>
+              <w:pStyle w:val="Compact"/>
+              <w:jc w:val="right"/>
+            </w:pPr>
+            <w:r>
+              <w:t xml:space="preserve">17</w:t>
+            </w:r>
+          </w:p>
+        </w:tc>
+        <w:tc>
+          <w:p>
+            <w:pPr>
+              <w:pStyle w:val="Compact"/>
+              <w:jc w:val="right"/>
+            </w:pPr>
+            <w:r>
+              <w:t xml:space="preserve">633</w:t>
+            </w:r>
+          </w:p>
+        </w:tc>
+        <w:tc>
+          <w:p>
+            <w:pPr>
+              <w:pStyle w:val="Compact"/>
+              <w:jc w:val="right"/>
+            </w:pPr>
+            <w:r>
+              <w:t xml:space="preserve">650</w:t>
+            </w:r>
+          </w:p>
+        </w:tc>
+        <w:tc>
+          <w:p>
+            <w:pPr>
+              <w:pStyle w:val="Compact"/>
+              <w:jc w:val="left"/>
+            </w:pPr>
+            <w:r>
+              <w:t xml:space="preserve">3,693</w:t>
+            </w:r>
+          </w:p>
+        </w:tc>
+        <w:tc>
+          <w:p>
+            <w:pPr>
+              <w:pStyle w:val="Compact"/>
+              <w:jc w:val="left"/>
+            </w:pPr>
+            <w:r>
+              <w:t xml:space="preserve">4,343</w:t>
+            </w:r>
+          </w:p>
+        </w:tc>
+      </w:tr>
+      <w:tr>
+        <w:tc>
+          <w:p>
+            <w:pPr>
+              <w:pStyle w:val="Compact"/>
+              <w:jc w:val="right"/>
+            </w:pPr>
+            <w:r>
+              <w:t xml:space="preserve">1992</w:t>
+            </w:r>
+          </w:p>
+        </w:tc>
+        <w:tc>
+          <w:p>
+            <w:pPr>
+              <w:pStyle w:val="Compact"/>
+              <w:jc w:val="right"/>
+            </w:pPr>
+            <w:r>
+              <w:t xml:space="preserve">18</w:t>
+            </w:r>
+          </w:p>
+        </w:tc>
+        <w:tc>
+          <w:p>
+            <w:pPr>
+              <w:pStyle w:val="Compact"/>
+              <w:jc w:val="right"/>
+            </w:pPr>
+            <w:r>
+              <w:t xml:space="preserve">546</w:t>
+            </w:r>
+          </w:p>
+        </w:tc>
+        <w:tc>
+          <w:p>
+            <w:pPr>
+              <w:pStyle w:val="Compact"/>
+              <w:jc w:val="right"/>
+            </w:pPr>
+            <w:r>
+              <w:t xml:space="preserve">564</w:t>
+            </w:r>
+          </w:p>
+        </w:tc>
+        <w:tc>
+          <w:p>
+            <w:pPr>
+              <w:pStyle w:val="Compact"/>
+              <w:jc w:val="left"/>
+            </w:pPr>
+            <w:r>
+              <w:t xml:space="preserve">3,722</w:t>
+            </w:r>
+          </w:p>
+        </w:tc>
+        <w:tc>
+          <w:p>
+            <w:pPr>
+              <w:pStyle w:val="Compact"/>
+              <w:jc w:val="left"/>
+            </w:pPr>
+            <w:r>
+              <w:t xml:space="preserve">4,286</w:t>
+            </w:r>
+          </w:p>
+        </w:tc>
+      </w:tr>
+      <w:tr>
+        <w:tc>
+          <w:p>
+            <w:pPr>
+              <w:pStyle w:val="Compact"/>
+              <w:jc w:val="right"/>
+            </w:pPr>
+            <w:r>
+              <w:t xml:space="preserve">1993</w:t>
+            </w:r>
+          </w:p>
+        </w:tc>
+        <w:tc>
+          <w:p>
+            <w:pPr>
+              <w:pStyle w:val="Compact"/>
+              <w:jc w:val="right"/>
+            </w:pPr>
+            <w:r>
+              <w:t xml:space="preserve">18</w:t>
+            </w:r>
+          </w:p>
+        </w:tc>
+        <w:tc>
+          <w:p>
+            <w:pPr>
+              <w:pStyle w:val="Compact"/>
+              <w:jc w:val="right"/>
+            </w:pPr>
+            <w:r>
+              <w:t xml:space="preserve">493</w:t>
+            </w:r>
+          </w:p>
+        </w:tc>
+        <w:tc>
+          <w:p>
+            <w:pPr>
+              <w:pStyle w:val="Compact"/>
+              <w:jc w:val="right"/>
+            </w:pPr>
+            <w:r>
+              <w:t xml:space="preserve">511</w:t>
+            </w:r>
+          </w:p>
+        </w:tc>
+        <w:tc>
+          <w:p>
+            <w:pPr>
+              <w:pStyle w:val="Compact"/>
+              <w:jc w:val="left"/>
+            </w:pPr>
+            <w:r>
+              <w:t xml:space="preserve">3,695</w:t>
+            </w:r>
+          </w:p>
+        </w:tc>
+        <w:tc>
+          <w:p>
+            <w:pPr>
+              <w:pStyle w:val="Compact"/>
+              <w:jc w:val="left"/>
+            </w:pPr>
+            <w:r>
+              <w:t xml:space="preserve">4,206</w:t>
+            </w:r>
+          </w:p>
+        </w:tc>
+      </w:tr>
+      <w:tr>
+        <w:tc>
+          <w:p>
+            <w:pPr>
+              <w:pStyle w:val="Compact"/>
+              <w:jc w:val="right"/>
+            </w:pPr>
+            <w:r>
+              <w:t xml:space="preserve">1994</w:t>
+            </w:r>
+          </w:p>
+        </w:tc>
+        <w:tc>
+          <w:p>
+            <w:pPr>
+              <w:pStyle w:val="Compact"/>
+              <w:jc w:val="right"/>
+            </w:pPr>
+            <w:r>
+              <w:t xml:space="preserve">15</w:t>
+            </w:r>
+          </w:p>
+        </w:tc>
+        <w:tc>
+          <w:p>
+            <w:pPr>
+              <w:pStyle w:val="Compact"/>
+              <w:jc w:val="right"/>
+            </w:pPr>
+            <w:r>
+              <w:t xml:space="preserve">488</w:t>
+            </w:r>
+          </w:p>
+        </w:tc>
+        <w:tc>
+          <w:p>
+            <w:pPr>
+              <w:pStyle w:val="Compact"/>
+              <w:jc w:val="right"/>
+            </w:pPr>
+            <w:r>
+              <w:t xml:space="preserve">503</w:t>
+            </w:r>
+          </w:p>
+        </w:tc>
+        <w:tc>
+          <w:p>
+            <w:pPr>
+              <w:pStyle w:val="Compact"/>
+              <w:jc w:val="left"/>
+            </w:pPr>
+            <w:r>
+              <w:t xml:space="preserve">3,924</w:t>
+            </w:r>
+          </w:p>
+        </w:tc>
+        <w:tc>
+          <w:p>
+            <w:pPr>
+              <w:pStyle w:val="Compact"/>
+              <w:jc w:val="left"/>
+            </w:pPr>
+            <w:r>
+              <w:t xml:space="preserve">4,427</w:t>
+            </w:r>
+          </w:p>
+        </w:tc>
+      </w:tr>
+      <w:tr>
+        <w:tc>
+          <w:p>
+            <w:pPr>
+              <w:pStyle w:val="Compact"/>
+              <w:jc w:val="right"/>
+            </w:pPr>
+            <w:r>
+              <w:t xml:space="preserve">1995</w:t>
+            </w:r>
+          </w:p>
+        </w:tc>
+        <w:tc>
+          <w:p>
+            <w:pPr>
+              <w:pStyle w:val="Compact"/>
+              <w:jc w:val="right"/>
+            </w:pPr>
+            <w:r>
+              <w:t xml:space="preserve">15</w:t>
+            </w:r>
+          </w:p>
+        </w:tc>
+        <w:tc>
+          <w:p>
+            <w:pPr>
+              <w:pStyle w:val="Compact"/>
+              <w:jc w:val="right"/>
+            </w:pPr>
+            <w:r>
+              <w:t xml:space="preserve">527</w:t>
+            </w:r>
+          </w:p>
+        </w:tc>
+        <w:tc>
+          <w:p>
+            <w:pPr>
+              <w:pStyle w:val="Compact"/>
+              <w:jc w:val="right"/>
+            </w:pPr>
+            <w:r>
+              <w:t xml:space="preserve">542</w:t>
+            </w:r>
+          </w:p>
+        </w:tc>
+        <w:tc>
+          <w:p>
+            <w:pPr>
+              <w:pStyle w:val="Compact"/>
+              <w:jc w:val="left"/>
+            </w:pPr>
+            <w:r>
+              <w:t xml:space="preserve">3,997</w:t>
+            </w:r>
+          </w:p>
+        </w:tc>
+        <w:tc>
+          <w:p>
+            <w:pPr>
+              <w:pStyle w:val="Compact"/>
+              <w:jc w:val="left"/>
+            </w:pPr>
+            <w:r>
+              <w:t xml:space="preserve">4,539</w:t>
+            </w:r>
+          </w:p>
+        </w:tc>
+      </w:tr>
+      <w:tr>
+        <w:tc>
+          <w:p>
+            <w:pPr>
+              <w:pStyle w:val="Compact"/>
+              <w:jc w:val="right"/>
+            </w:pPr>
+            <w:r>
+              <w:t xml:space="preserve">1996</w:t>
+            </w:r>
+          </w:p>
+        </w:tc>
+        <w:tc>
+          <w:p>
+            <w:pPr>
+              <w:pStyle w:val="Compact"/>
+              <w:jc w:val="right"/>
+            </w:pPr>
+            <w:r>
+              <w:t xml:space="preserve">20</w:t>
+            </w:r>
+          </w:p>
+        </w:tc>
+        <w:tc>
+          <w:p>
+            <w:pPr>
+              <w:pStyle w:val="Compact"/>
+              <w:jc w:val="right"/>
+            </w:pPr>
+            <w:r>
+              <w:t xml:space="preserve">577</w:t>
+            </w:r>
+          </w:p>
+        </w:tc>
+        <w:tc>
+          <w:p>
+            <w:pPr>
+              <w:pStyle w:val="Compact"/>
+              <w:jc w:val="right"/>
+            </w:pPr>
+            <w:r>
+              <w:t xml:space="preserve">597</w:t>
+            </w:r>
+          </w:p>
+        </w:tc>
+        <w:tc>
+          <w:p>
+            <w:pPr>
+              <w:pStyle w:val="Compact"/>
+              <w:jc w:val="left"/>
+            </w:pPr>
+            <w:r>
+              <w:t xml:space="preserve">3,753</w:t>
+            </w:r>
+          </w:p>
+        </w:tc>
+        <w:tc>
+          <w:p>
+            <w:pPr>
+              <w:pStyle w:val="Compact"/>
+              <w:jc w:val="left"/>
+            </w:pPr>
+            <w:r>
+              <w:t xml:space="preserve">4,350</w:t>
+            </w:r>
+          </w:p>
+        </w:tc>
+      </w:tr>
+      <w:tr>
+        <w:tc>
+          <w:p>
+            <w:pPr>
+              <w:pStyle w:val="Compact"/>
+              <w:jc w:val="right"/>
+            </w:pPr>
+            <w:r>
+              <w:t xml:space="preserve">1997</w:t>
+            </w:r>
+          </w:p>
+        </w:tc>
+        <w:tc>
+          <w:p>
+            <w:pPr>
+              <w:pStyle w:val="Compact"/>
+              <w:jc w:val="right"/>
+            </w:pPr>
+            <w:r>
+              <w:t xml:space="preserve">12</w:t>
+            </w:r>
+          </w:p>
+        </w:tc>
+        <w:tc>
+          <w:p>
+            <w:pPr>
+              <w:pStyle w:val="Compact"/>
+              <w:jc w:val="right"/>
+            </w:pPr>
+            <w:r>
+              <w:t xml:space="preserve">566</w:t>
+            </w:r>
+          </w:p>
+        </w:tc>
+        <w:tc>
+          <w:p>
+            <w:pPr>
+              <w:pStyle w:val="Compact"/>
+              <w:jc w:val="right"/>
+            </w:pPr>
+            <w:r>
+              <w:t xml:space="preserve">578</w:t>
+            </w:r>
+          </w:p>
+        </w:tc>
+        <w:tc>
+          <w:p>
+            <w:pPr>
+              <w:pStyle w:val="Compact"/>
+              <w:jc w:val="left"/>
+            </w:pPr>
+            <w:r>
+              <w:t xml:space="preserve">3,852</w:t>
+            </w:r>
+          </w:p>
+        </w:tc>
+        <w:tc>
+          <w:p>
+            <w:pPr>
+              <w:pStyle w:val="Compact"/>
+              <w:jc w:val="left"/>
+            </w:pPr>
+            <w:r>
+              <w:t xml:space="preserve">4,430</w:t>
+            </w:r>
+          </w:p>
+        </w:tc>
+      </w:tr>
+      <w:tr>
+        <w:tc>
+          <w:p>
+            <w:pPr>
+              <w:pStyle w:val="Compact"/>
+              <w:jc w:val="right"/>
+            </w:pPr>
+            <w:r>
+              <w:t xml:space="preserve">1998</w:t>
+            </w:r>
+          </w:p>
+        </w:tc>
+        <w:tc>
+          <w:p>
+            <w:pPr>
+              <w:pStyle w:val="Compact"/>
+              <w:jc w:val="right"/>
+            </w:pPr>
+            <w:r>
+              <w:t xml:space="preserve">12</w:t>
+            </w:r>
+          </w:p>
+        </w:tc>
+        <w:tc>
+          <w:p>
+            <w:pPr>
+              <w:pStyle w:val="Compact"/>
+              <w:jc w:val="right"/>
+            </w:pPr>
+            <w:r>
+              <w:t xml:space="preserve">602</w:t>
+            </w:r>
+          </w:p>
+        </w:tc>
+        <w:tc>
+          <w:p>
+            <w:pPr>
+              <w:pStyle w:val="Compact"/>
+              <w:jc w:val="right"/>
+            </w:pPr>
+            <w:r>
+              <w:t xml:space="preserve">614</w:t>
+            </w:r>
+          </w:p>
+        </w:tc>
+        <w:tc>
+          <w:p>
+            <w:pPr>
+              <w:pStyle w:val="Compact"/>
+              <w:jc w:val="left"/>
+            </w:pPr>
+            <w:r>
+              <w:t xml:space="preserve">3,702</w:t>
+            </w:r>
+          </w:p>
+        </w:tc>
+        <w:tc>
+          <w:p>
+            <w:pPr>
+              <w:pStyle w:val="Compact"/>
+              <w:jc w:val="left"/>
+            </w:pPr>
+            <w:r>
+              <w:t xml:space="preserve">4,316</w:t>
+            </w:r>
+          </w:p>
+        </w:tc>
+      </w:tr>
+      <w:tr>
+        <w:tc>
+          <w:p>
+            <w:pPr>
+              <w:pStyle w:val="Compact"/>
+              <w:jc w:val="right"/>
+            </w:pPr>
+            <w:r>
+              <w:t xml:space="preserve">1999</w:t>
+            </w:r>
+          </w:p>
+        </w:tc>
+        <w:tc>
+          <w:p>
+            <w:pPr>
+              <w:pStyle w:val="Compact"/>
+              <w:jc w:val="right"/>
+            </w:pPr>
+            <w:r>
+              <w:t xml:space="preserve">10</w:t>
+            </w:r>
+          </w:p>
+        </w:tc>
+        <w:tc>
+          <w:p>
+            <w:pPr>
+              <w:pStyle w:val="Compact"/>
+              <w:jc w:val="right"/>
+            </w:pPr>
+            <w:r>
+              <w:t xml:space="preserve">482</w:t>
+            </w:r>
+          </w:p>
+        </w:tc>
+        <w:tc>
+          <w:p>
+            <w:pPr>
+              <w:pStyle w:val="Compact"/>
+              <w:jc w:val="right"/>
+            </w:pPr>
+            <w:r>
+              <w:t xml:space="preserve">492</w:t>
+            </w:r>
+          </w:p>
+        </w:tc>
+        <w:tc>
+          <w:p>
+            <w:pPr>
+              <w:pStyle w:val="Compact"/>
+              <w:jc w:val="left"/>
+            </w:pPr>
+            <w:r>
+              <w:t xml:space="preserve">3,682</w:t>
+            </w:r>
+          </w:p>
+        </w:tc>
+        <w:tc>
+          <w:p>
+            <w:pPr>
+              <w:pStyle w:val="Compact"/>
+              <w:jc w:val="left"/>
+            </w:pPr>
+            <w:r>
+              <w:t xml:space="preserve">4,174</w:t>
+            </w:r>
+          </w:p>
+        </w:tc>
+      </w:tr>
+      <w:tr>
+        <w:tc>
+          <w:p>
+            <w:pPr>
+              <w:pStyle w:val="Compact"/>
+              <w:jc w:val="right"/>
+            </w:pPr>
+            <w:r>
+              <w:t xml:space="preserve">2000</w:t>
+            </w:r>
+          </w:p>
+        </w:tc>
+        <w:tc>
+          <w:p>
+            <w:pPr>
+              <w:pStyle w:val="Compact"/>
+              <w:jc w:val="right"/>
+            </w:pPr>
+            <w:r>
+              <w:t xml:space="preserve">14</w:t>
+            </w:r>
+          </w:p>
+        </w:tc>
+        <w:tc>
+          <w:p>
+            <w:pPr>
+              <w:pStyle w:val="Compact"/>
+              <w:jc w:val="right"/>
+            </w:pPr>
+            <w:r>
+              <w:t xml:space="preserve">408</w:t>
+            </w:r>
+          </w:p>
+        </w:tc>
+        <w:tc>
+          <w:p>
+            <w:pPr>
+              <w:pStyle w:val="Compact"/>
+              <w:jc w:val="right"/>
+            </w:pPr>
+            <w:r>
+              <w:t xml:space="preserve">422</w:t>
+            </w:r>
+          </w:p>
+        </w:tc>
+        <w:tc>
+          <w:p>
+            <w:pPr>
+              <w:pStyle w:val="Compact"/>
+              <w:jc w:val="left"/>
+            </w:pPr>
+            <w:r>
+              <w:t xml:space="preserve">3,084</w:t>
+            </w:r>
+          </w:p>
+        </w:tc>
+        <w:tc>
+          <w:p>
+            <w:pPr>
+              <w:pStyle w:val="Compact"/>
+              <w:jc w:val="left"/>
+            </w:pPr>
+            <w:r>
+              <w:t xml:space="preserve">3,506</w:t>
+            </w:r>
+          </w:p>
+        </w:tc>
+      </w:tr>
+      <w:tr>
+        <w:tc>
+          <w:p>
+            <w:pPr>
+              <w:pStyle w:val="Compact"/>
+              <w:jc w:val="right"/>
+            </w:pPr>
+            <w:r>
+              <w:t xml:space="preserve">2001</w:t>
+            </w:r>
+          </w:p>
+        </w:tc>
+        <w:tc>
+          <w:p>
+            <w:pPr>
+              <w:pStyle w:val="Compact"/>
+              <w:jc w:val="right"/>
+            </w:pPr>
+            <w:r>
+              <w:t xml:space="preserve">21</w:t>
+            </w:r>
+          </w:p>
+        </w:tc>
+        <w:tc>
+          <w:p>
+            <w:pPr>
+              <w:pStyle w:val="Compact"/>
+              <w:jc w:val="right"/>
+            </w:pPr>
+            <w:r>
+              <w:t xml:space="preserve">444</w:t>
+            </w:r>
+          </w:p>
+        </w:tc>
+        <w:tc>
+          <w:p>
+            <w:pPr>
+              <w:pStyle w:val="Compact"/>
+              <w:jc w:val="right"/>
+            </w:pPr>
+            <w:r>
+              <w:t xml:space="preserve">465</w:t>
+            </w:r>
+          </w:p>
+        </w:tc>
+        <w:tc>
+          <w:p>
+            <w:pPr>
+              <w:pStyle w:val="Compact"/>
+              <w:jc w:val="left"/>
+            </w:pPr>
+            <w:r>
+              <w:t xml:space="preserve">2,857</w:t>
+            </w:r>
+          </w:p>
+        </w:tc>
+        <w:tc>
+          <w:p>
+            <w:pPr>
+              <w:pStyle w:val="Compact"/>
+              <w:jc w:val="left"/>
+            </w:pPr>
+            <w:r>
+              <w:t xml:space="preserve">3,322</w:t>
+            </w:r>
+          </w:p>
+        </w:tc>
+      </w:tr>
+      <w:tr>
+        <w:tc>
+          <w:p>
+            <w:pPr>
+              <w:pStyle w:val="Compact"/>
+              <w:jc w:val="right"/>
+            </w:pPr>
+            <w:r>
+              <w:t xml:space="preserve">2002</w:t>
+            </w:r>
+          </w:p>
+        </w:tc>
+        <w:tc>
+          <w:p>
+            <w:pPr>
+              <w:pStyle w:val="Compact"/>
+              <w:jc w:val="right"/>
+            </w:pPr>
+            <w:r>
+              <w:t xml:space="preserve">20</w:t>
+            </w:r>
+          </w:p>
+        </w:tc>
+        <w:tc>
+          <w:p>
+            <w:pPr>
+              <w:pStyle w:val="Compact"/>
+              <w:jc w:val="right"/>
+            </w:pPr>
+            <w:r>
+              <w:t xml:space="preserve">394</w:t>
+            </w:r>
+          </w:p>
+        </w:tc>
+        <w:tc>
+          <w:p>
+            <w:pPr>
+              <w:pStyle w:val="Compact"/>
+              <w:jc w:val="right"/>
+            </w:pPr>
+            <w:r>
+              <w:t xml:space="preserve">414</w:t>
+            </w:r>
+          </w:p>
+        </w:tc>
+        <w:tc>
+          <w:p>
+            <w:pPr>
+              <w:pStyle w:val="Compact"/>
+              <w:jc w:val="left"/>
+            </w:pPr>
+            <w:r>
+              <w:t xml:space="preserve">2,648</w:t>
+            </w:r>
+          </w:p>
+        </w:tc>
+        <w:tc>
+          <w:p>
+            <w:pPr>
+              <w:pStyle w:val="Compact"/>
+              <w:jc w:val="left"/>
+            </w:pPr>
+            <w:r>
+              <w:t xml:space="preserve">3,062</w:t>
+            </w:r>
+          </w:p>
+        </w:tc>
+      </w:tr>
+      <w:tr>
+        <w:tc>
+          <w:p>
+            <w:pPr>
+              <w:pStyle w:val="Compact"/>
+              <w:jc w:val="right"/>
+            </w:pPr>
+            <w:r>
+              <w:t xml:space="preserve">2003</w:t>
+            </w:r>
+          </w:p>
+        </w:tc>
+        <w:tc>
+          <w:p>
+            <w:pPr>
+              <w:pStyle w:val="Compact"/>
+              <w:jc w:val="right"/>
+            </w:pPr>
+            <w:r>
+              <w:t xml:space="preserve">19</w:t>
+            </w:r>
+          </w:p>
+        </w:tc>
+        <w:tc>
+          <w:p>
+            <w:pPr>
+              <w:pStyle w:val="Compact"/>
+              <w:jc w:val="right"/>
+            </w:pPr>
+            <w:r>
+              <w:t xml:space="preserve">421</w:t>
+            </w:r>
+          </w:p>
+        </w:tc>
+        <w:tc>
+          <w:p>
+            <w:pPr>
+              <w:pStyle w:val="Compact"/>
+              <w:jc w:val="right"/>
+            </w:pPr>
+            <w:r>
+              <w:t xml:space="preserve">440</w:t>
+            </w:r>
+          </w:p>
+        </w:tc>
+        <w:tc>
+          <w:p>
+            <w:pPr>
+              <w:pStyle w:val="Compact"/>
+              <w:jc w:val="left"/>
+            </w:pPr>
+            <w:r>
+              <w:t xml:space="preserve">2,616</w:t>
+            </w:r>
+          </w:p>
+        </w:tc>
+        <w:tc>
+          <w:p>
+            <w:pPr>
+              <w:pStyle w:val="Compact"/>
+              <w:jc w:val="left"/>
+            </w:pPr>
+            <w:r>
+              <w:t xml:space="preserve">3,056</w:t>
+            </w:r>
+          </w:p>
+        </w:tc>
+      </w:tr>
+      <w:tr>
+        <w:tc>
+          <w:p>
+            <w:pPr>
+              <w:pStyle w:val="Compact"/>
+              <w:jc w:val="right"/>
+            </w:pPr>
+            <w:r>
+              <w:t xml:space="preserve">2004</w:t>
+            </w:r>
+          </w:p>
+        </w:tc>
+        <w:tc>
+          <w:p>
+            <w:pPr>
+              <w:pStyle w:val="Compact"/>
+              <w:jc w:val="right"/>
+            </w:pPr>
+            <w:r>
+              <w:t xml:space="preserve">8</w:t>
+            </w:r>
+          </w:p>
+        </w:tc>
+        <w:tc>
+          <w:p>
+            <w:pPr>
+              <w:pStyle w:val="Compact"/>
+              <w:jc w:val="right"/>
+            </w:pPr>
+            <w:r>
+              <w:t xml:space="preserve">332</w:t>
+            </w:r>
+          </w:p>
+        </w:tc>
+        <w:tc>
+          <w:p>
+            <w:pPr>
+              <w:pStyle w:val="Compact"/>
+              <w:jc w:val="right"/>
+            </w:pPr>
+            <w:r>
+              <w:t xml:space="preserve">340</w:t>
+            </w:r>
+          </w:p>
+        </w:tc>
+        <w:tc>
+          <w:p>
+            <w:pPr>
+              <w:pStyle w:val="Compact"/>
+              <w:jc w:val="left"/>
+            </w:pPr>
+            <w:r>
+              <w:t xml:space="preserve">2,620</w:t>
+            </w:r>
+          </w:p>
+        </w:tc>
+        <w:tc>
+          <w:p>
+            <w:pPr>
+              <w:pStyle w:val="Compact"/>
+              <w:jc w:val="left"/>
+            </w:pPr>
+            <w:r>
+              <w:t xml:space="preserve">2,960</w:t>
+            </w:r>
+          </w:p>
+        </w:tc>
+      </w:tr>
+      <w:tr>
+        <w:tc>
+          <w:p>
+            <w:pPr>
+              <w:pStyle w:val="Compact"/>
+              <w:jc w:val="right"/>
+            </w:pPr>
+            <w:r>
+              <w:t xml:space="preserve">2005</w:t>
+            </w:r>
+          </w:p>
+        </w:tc>
+        <w:tc>
+          <w:p>
+            <w:pPr>
+              <w:pStyle w:val="Compact"/>
+              <w:jc w:val="right"/>
+            </w:pPr>
+            <w:r>
+              <w:t xml:space="preserve">21</w:t>
+            </w:r>
+          </w:p>
+        </w:tc>
+        <w:tc>
+          <w:p>
+            <w:pPr>
+              <w:pStyle w:val="Compact"/>
+              <w:jc w:val="right"/>
+            </w:pPr>
+            <w:r>
+              <w:t xml:space="preserve">351</w:t>
+            </w:r>
+          </w:p>
+        </w:tc>
+        <w:tc>
+          <w:p>
+            <w:pPr>
+              <w:pStyle w:val="Compact"/>
+              <w:jc w:val="right"/>
+            </w:pPr>
+            <w:r>
+              <w:t xml:space="preserve">372</w:t>
+            </w:r>
+          </w:p>
+        </w:tc>
+        <w:tc>
+          <w:p>
+            <w:pPr>
+              <w:pStyle w:val="Compact"/>
+              <w:jc w:val="left"/>
+            </w:pPr>
+            <w:r>
+              <w:t xml:space="preserve">2,523</w:t>
+            </w:r>
+          </w:p>
+        </w:tc>
+        <w:tc>
+          <w:p>
+            <w:pPr>
+              <w:pStyle w:val="Compact"/>
+              <w:jc w:val="left"/>
+            </w:pPr>
+            <w:r>
+              <w:t xml:space="preserve">2,895</w:t>
+            </w:r>
+          </w:p>
+        </w:tc>
+      </w:tr>
+      <w:tr>
+        <w:tc>
+          <w:p>
+            <w:pPr>
+              <w:pStyle w:val="Compact"/>
+              <w:jc w:val="right"/>
+            </w:pPr>
+            <w:r>
+              <w:t xml:space="preserve">2006</w:t>
+            </w:r>
+          </w:p>
+        </w:tc>
+        <w:tc>
+          <w:p>
+            <w:pPr>
+              <w:pStyle w:val="Compact"/>
+              <w:jc w:val="right"/>
+            </w:pPr>
+            <w:r>
+              <w:t xml:space="preserve">19</w:t>
+            </w:r>
+          </w:p>
+        </w:tc>
+        <w:tc>
+          <w:p>
+            <w:pPr>
+              <w:pStyle w:val="Compact"/>
+              <w:jc w:val="right"/>
+            </w:pPr>
+            <w:r>
+              <w:t xml:space="preserve">373</w:t>
+            </w:r>
+          </w:p>
+        </w:tc>
+        <w:tc>
+          <w:p>
+            <w:pPr>
+              <w:pStyle w:val="Compact"/>
+              <w:jc w:val="right"/>
+            </w:pPr>
+            <w:r>
+              <w:t xml:space="preserve">392</w:t>
+            </w:r>
+          </w:p>
+        </w:tc>
+        <w:tc>
+          <w:p>
+            <w:pPr>
+              <w:pStyle w:val="Compact"/>
+              <w:jc w:val="left"/>
+            </w:pPr>
+            <w:r>
+              <w:t xml:space="preserve">2,566</w:t>
+            </w:r>
+          </w:p>
+        </w:tc>
+        <w:tc>
+          <w:p>
+            <w:pPr>
+              <w:pStyle w:val="Compact"/>
+              <w:jc w:val="left"/>
+            </w:pPr>
+            <w:r>
+              <w:t xml:space="preserve">2,958</w:t>
+            </w:r>
+          </w:p>
+        </w:tc>
+      </w:tr>
+      <w:tr>
+        <w:tc>
+          <w:p>
+            <w:pPr>
+              <w:pStyle w:val="Compact"/>
+              <w:jc w:val="right"/>
+            </w:pPr>
+            <w:r>
+              <w:t xml:space="preserve">2007</w:t>
+            </w:r>
+          </w:p>
+        </w:tc>
+        <w:tc>
+          <w:p>
+            <w:pPr>
+              <w:pStyle w:val="Compact"/>
+              <w:jc w:val="right"/>
+            </w:pPr>
+            <w:r>
+              <w:t xml:space="preserve">15</w:t>
+            </w:r>
+          </w:p>
+        </w:tc>
+        <w:tc>
+          <w:p>
+            <w:pPr>
+              <w:pStyle w:val="Compact"/>
+              <w:jc w:val="right"/>
+            </w:pPr>
+            <w:r>
+              <w:t xml:space="preserve">446</w:t>
+            </w:r>
+          </w:p>
+        </w:tc>
+        <w:tc>
+          <w:p>
+            <w:pPr>
+              <w:pStyle w:val="Compact"/>
+              <w:jc w:val="right"/>
+            </w:pPr>
+            <w:r>
+              <w:t xml:space="preserve">461</w:t>
+            </w:r>
+          </w:p>
+        </w:tc>
+        <w:tc>
+          <w:p>
+            <w:pPr>
+              <w:pStyle w:val="Compact"/>
+              <w:jc w:val="left"/>
+            </w:pPr>
+            <w:r>
+              <w:t xml:space="preserve">2,509</w:t>
+            </w:r>
+          </w:p>
+        </w:tc>
+        <w:tc>
+          <w:p>
+            <w:pPr>
+              <w:pStyle w:val="Compact"/>
+              <w:jc w:val="left"/>
+            </w:pPr>
+            <w:r>
+              <w:t xml:space="preserve">2,970</w:t>
+            </w:r>
+          </w:p>
+        </w:tc>
+      </w:tr>
+      <w:tr>
+        <w:tc>
+          <w:p>
+            <w:pPr>
+              <w:pStyle w:val="Compact"/>
+              <w:jc w:val="right"/>
+            </w:pPr>
+            <w:r>
+              <w:t xml:space="preserve">2008</w:t>
+            </w:r>
+          </w:p>
+        </w:tc>
+        <w:tc>
+          <w:p>
+            <w:pPr>
+              <w:pStyle w:val="Compact"/>
+              <w:jc w:val="right"/>
+            </w:pPr>
+            <w:r>
+              <w:t xml:space="preserve">15</w:t>
+            </w:r>
+          </w:p>
+        </w:tc>
+        <w:tc>
+          <w:p>
+            <w:pPr>
+              <w:pStyle w:val="Compact"/>
+              <w:jc w:val="right"/>
+            </w:pPr>
+            <w:r>
+              <w:t xml:space="preserve">430</w:t>
+            </w:r>
+          </w:p>
+        </w:tc>
+        <w:tc>
+          <w:p>
+            <w:pPr>
+              <w:pStyle w:val="Compact"/>
+              <w:jc w:val="right"/>
+            </w:pPr>
+            <w:r>
+              <w:t xml:space="preserve">445</w:t>
+            </w:r>
+          </w:p>
+        </w:tc>
+        <w:tc>
+          <w:p>
+            <w:pPr>
+              <w:pStyle w:val="Compact"/>
+              <w:jc w:val="left"/>
+            </w:pPr>
+            <w:r>
+              <w:t xml:space="preserve">2,757</w:t>
+            </w:r>
+          </w:p>
+        </w:tc>
+        <w:tc>
+          <w:p>
+            <w:pPr>
+              <w:pStyle w:val="Compact"/>
+              <w:jc w:val="left"/>
+            </w:pPr>
+            <w:r>
+              <w:t xml:space="preserve">3,202</w:t>
+            </w:r>
+          </w:p>
+        </w:tc>
+      </w:tr>
+      <w:tr>
+        <w:tc>
+          <w:p>
+            <w:pPr>
+              <w:pStyle w:val="Compact"/>
+              <w:jc w:val="right"/>
+            </w:pPr>
+            <w:r>
+              <w:t xml:space="preserve">2009</w:t>
+            </w:r>
+          </w:p>
+        </w:tc>
+        <w:tc>
+          <w:p>
+            <w:pPr>
+              <w:pStyle w:val="Compact"/>
+              <w:jc w:val="right"/>
+            </w:pPr>
+            <w:r>
+              <w:t xml:space="preserve">13</w:t>
+            </w:r>
+          </w:p>
+        </w:tc>
+        <w:tc>
+          <w:p>
+            <w:pPr>
+              <w:pStyle w:val="Compact"/>
+              <w:jc w:val="right"/>
+            </w:pPr>
+            <w:r>
+              <w:t xml:space="preserve">420</w:t>
+            </w:r>
+          </w:p>
+        </w:tc>
+        <w:tc>
+          <w:p>
+            <w:pPr>
+              <w:pStyle w:val="Compact"/>
+              <w:jc w:val="right"/>
+            </w:pPr>
+            <w:r>
+              <w:t xml:space="preserve">433</w:t>
+            </w:r>
+          </w:p>
+        </w:tc>
+        <w:tc>
+          <w:p>
+            <w:pPr>
+              <w:pStyle w:val="Compact"/>
+              <w:jc w:val="left"/>
+            </w:pPr>
+            <w:r>
+              <w:t xml:space="preserve">3,236</w:t>
+            </w:r>
+          </w:p>
+        </w:tc>
+        <w:tc>
+          <w:p>
+            <w:pPr>
+              <w:pStyle w:val="Compact"/>
+              <w:jc w:val="left"/>
+            </w:pPr>
+            <w:r>
+              <w:t xml:space="preserve">3,669</w:t>
+            </w:r>
+          </w:p>
+        </w:tc>
+      </w:tr>
+      <w:tr>
+        <w:tc>
+          <w:p>
+            <w:pPr>
+              <w:pStyle w:val="Compact"/>
+              <w:jc w:val="right"/>
+            </w:pPr>
+            <w:r>
+              <w:t xml:space="preserve">2010</w:t>
+            </w:r>
+          </w:p>
+        </w:tc>
+        <w:tc>
+          <w:p>
+            <w:pPr>
+              <w:pStyle w:val="Compact"/>
+              <w:jc w:val="right"/>
+            </w:pPr>
+            <w:r>
+              <w:t xml:space="preserve">10</w:t>
+            </w:r>
+          </w:p>
+        </w:tc>
+        <w:tc>
+          <w:p>
+            <w:pPr>
+              <w:pStyle w:val="Compact"/>
+              <w:jc w:val="right"/>
+            </w:pPr>
+            <w:r>
+              <w:t xml:space="preserve">457</w:t>
+            </w:r>
+          </w:p>
+        </w:tc>
+        <w:tc>
+          <w:p>
+            <w:pPr>
+              <w:pStyle w:val="Compact"/>
+              <w:jc w:val="right"/>
+            </w:pPr>
+            <w:r>
+              <w:t xml:space="preserve">467</w:t>
+            </w:r>
+          </w:p>
+        </w:tc>
+        <w:tc>
+          <w:p>
+            <w:pPr>
+              <w:pStyle w:val="Compact"/>
+              <w:jc w:val="left"/>
+            </w:pPr>
+            <w:r>
+              <w:t xml:space="preserve">3,540</w:t>
+            </w:r>
+          </w:p>
+        </w:tc>
+        <w:tc>
+          <w:p>
+            <w:pPr>
+              <w:pStyle w:val="Compact"/>
+              <w:jc w:val="left"/>
+            </w:pPr>
+            <w:r>
+              <w:t xml:space="preserve">4,007</w:t>
+            </w:r>
+          </w:p>
+        </w:tc>
+      </w:tr>
+      <w:tr>
+        <w:tc>
+          <w:p>
+            <w:pPr>
+              <w:pStyle w:val="Compact"/>
+              <w:jc w:val="right"/>
+            </w:pPr>
+            <w:r>
+              <w:t xml:space="preserve">2011</w:t>
+            </w:r>
+          </w:p>
+        </w:tc>
+        <w:tc>
+          <w:p>
+            <w:pPr>
+              <w:pStyle w:val="Compact"/>
+              <w:jc w:val="right"/>
+            </w:pPr>
+            <w:r>
+              <w:t xml:space="preserve">16</w:t>
+            </w:r>
+          </w:p>
+        </w:tc>
+        <w:tc>
+          <w:p>
+            <w:pPr>
+              <w:pStyle w:val="Compact"/>
+              <w:jc w:val="right"/>
+            </w:pPr>
+            <w:r>
+              <w:t xml:space="preserve">555</w:t>
+            </w:r>
+          </w:p>
+        </w:tc>
+        <w:tc>
+          <w:p>
+            <w:pPr>
+              <w:pStyle w:val="Compact"/>
+              <w:jc w:val="right"/>
+            </w:pPr>
+            <w:r>
+              <w:t xml:space="preserve">571</w:t>
+            </w:r>
+          </w:p>
+        </w:tc>
+        <w:tc>
+          <w:p>
+            <w:pPr>
+              <w:pStyle w:val="Compact"/>
+              <w:jc w:val="left"/>
+            </w:pPr>
+            <w:r>
+              <w:t xml:space="preserve">3,926</w:t>
+            </w:r>
+          </w:p>
+        </w:tc>
+        <w:tc>
+          <w:p>
+            <w:pPr>
+              <w:pStyle w:val="Compact"/>
+              <w:jc w:val="left"/>
+            </w:pPr>
+            <w:r>
+              <w:t xml:space="preserve">4,497</w:t>
+            </w:r>
+          </w:p>
+        </w:tc>
+      </w:tr>
+      <w:tr>
+        <w:tc>
+          <w:p>
+            <w:pPr>
+              <w:pStyle w:val="Compact"/>
+              <w:jc w:val="right"/>
+            </w:pPr>
+            <w:r>
+              <w:t xml:space="preserve">2012</w:t>
+            </w:r>
+          </w:p>
+        </w:tc>
+        <w:tc>
+          <w:p>
+            <w:pPr>
+              <w:pStyle w:val="Compact"/>
+              <w:jc w:val="right"/>
+            </w:pPr>
+            <w:r>
+              <w:t xml:space="preserve">14</w:t>
+            </w:r>
+          </w:p>
+        </w:tc>
+        <w:tc>
+          <w:p>
+            <w:pPr>
+              <w:pStyle w:val="Compact"/>
+              <w:jc w:val="right"/>
+            </w:pPr>
+            <w:r>
+              <w:t xml:space="preserve">657</w:t>
+            </w:r>
+          </w:p>
+        </w:tc>
+        <w:tc>
+          <w:p>
+            <w:pPr>
+              <w:pStyle w:val="Compact"/>
+              <w:jc w:val="right"/>
+            </w:pPr>
+            <w:r>
+              <w:t xml:space="preserve">671</w:t>
+            </w:r>
+          </w:p>
+        </w:tc>
+        <w:tc>
+          <w:p>
+            <w:pPr>
+              <w:pStyle w:val="Compact"/>
+              <w:jc w:val="left"/>
+            </w:pPr>
+            <w:r>
+              <w:t xml:space="preserve">3,942</w:t>
+            </w:r>
+          </w:p>
+        </w:tc>
+        <w:tc>
+          <w:p>
+            <w:pPr>
+              <w:pStyle w:val="Compact"/>
+              <w:jc w:val="left"/>
+            </w:pPr>
+            <w:r>
+              <w:t xml:space="preserve">4,613</w:t>
+            </w:r>
+          </w:p>
+        </w:tc>
+      </w:tr>
+      <w:tr>
+        <w:tc>
+          <w:p>
+            <w:pPr>
+              <w:pStyle w:val="Compact"/>
+              <w:jc w:val="right"/>
+            </w:pPr>
+            <w:r>
+              <w:t xml:space="preserve">2013</w:t>
+            </w:r>
+          </w:p>
+        </w:tc>
+        <w:tc>
+          <w:p>
+            <w:pPr>
+              <w:pStyle w:val="Compact"/>
+              <w:jc w:val="right"/>
+            </w:pPr>
+            <w:r>
+              <w:t xml:space="preserve">14</w:t>
+            </w:r>
+          </w:p>
+        </w:tc>
+        <w:tc>
+          <w:p>
+            <w:pPr>
+              <w:pStyle w:val="Compact"/>
+              <w:jc w:val="right"/>
+            </w:pPr>
+            <w:r>
+              <w:t xml:space="preserve">475</w:t>
+            </w:r>
+          </w:p>
+        </w:tc>
+        <w:tc>
+          <w:p>
+            <w:pPr>
+              <w:pStyle w:val="Compact"/>
+              <w:jc w:val="right"/>
+            </w:pPr>
+            <w:r>
+              <w:t xml:space="preserve">489</w:t>
+            </w:r>
+          </w:p>
+        </w:tc>
+        <w:tc>
+          <w:p>
+            <w:pPr>
+              <w:pStyle w:val="Compact"/>
+              <w:jc w:val="left"/>
+            </w:pPr>
+            <w:r>
+              <w:t xml:space="preserve">4,134</w:t>
+            </w:r>
+          </w:p>
+        </w:tc>
+        <w:tc>
+          <w:p>
+            <w:pPr>
+              <w:pStyle w:val="Compact"/>
+              <w:jc w:val="left"/>
+            </w:pPr>
+            <w:r>
+              <w:t xml:space="preserve">4,623</w:t>
+            </w:r>
+          </w:p>
+        </w:tc>
+      </w:tr>
+      <w:tr>
+        <w:tc>
+          <w:p>
+            <w:pPr>
+              <w:pStyle w:val="Compact"/>
+              <w:jc w:val="right"/>
+            </w:pPr>
+            <w:r>
+              <w:t xml:space="preserve">2014</w:t>
+            </w:r>
+          </w:p>
+        </w:tc>
+        <w:tc>
+          <w:p>
+            <w:pPr>
+              <w:pStyle w:val="Compact"/>
+              <w:jc w:val="right"/>
+            </w:pPr>
+            <w:r>
+              <w:t xml:space="preserve">13</w:t>
+            </w:r>
+          </w:p>
+        </w:tc>
+        <w:tc>
+          <w:p>
+            <w:pPr>
+              <w:pStyle w:val="Compact"/>
+              <w:jc w:val="right"/>
+            </w:pPr>
+            <w:r>
+              <w:t xml:space="preserve">419</w:t>
+            </w:r>
+          </w:p>
+        </w:tc>
+        <w:tc>
+          <w:p>
+            <w:pPr>
+              <w:pStyle w:val="Compact"/>
+              <w:jc w:val="right"/>
+            </w:pPr>
+            <w:r>
+              <w:t xml:space="preserve">432</w:t>
+            </w:r>
+          </w:p>
+        </w:tc>
+        <w:tc>
+          <w:p>
+            <w:pPr>
+              <w:pStyle w:val="Compact"/>
+              <w:jc w:val="left"/>
+            </w:pPr>
+            <w:r>
+              <w:t xml:space="preserve">4,714</w:t>
+            </w:r>
+          </w:p>
+        </w:tc>
+        <w:tc>
+          <w:p>
+            <w:pPr>
+              <w:pStyle w:val="Compact"/>
+              <w:jc w:val="left"/>
+            </w:pPr>
+            <w:r>
+              <w:t xml:space="preserve">5,146</w:t>
+            </w:r>
+          </w:p>
+        </w:tc>
+      </w:tr>
+    </w:tbl>
+    <w:p>
+      <w:pPr>
+        <w:pStyle w:val="Heading1"/>
+      </w:pPr>
+      <w:bookmarkStart w:id="28" w:name="figures"/>
+      <w:r>
+        <w:t xml:space="preserve">Figures</w:t>
+      </w:r>
+      <w:bookmarkEnd w:id="28"/>
+    </w:p>
+    <w:p>
+      <w:pPr>
+        <w:pStyle w:val="Heading2"/>
+      </w:pPr>
+      <w:bookmarkStart w:id="29" w:name="figure-1-john-snows-map"/>
+      <w:r>
+        <w:t xml:space="preserve">Figure 1: John Snow’s map</w:t>
+      </w:r>
+      <w:bookmarkEnd w:id="29"/>
+    </w:p>
+    <w:p>
+      <w:pPr>
+        <w:pStyle w:val="CaptionedFigure"/>
       </w:pPr>
       <w:r>
         <w:drawing>
@@ -702,19 +2647,73 @@
     </w:p>
     <w:p>
       <w:pPr>
-        <w:pStyle w:val="BodyText"/>
-      </w:pPr>
+        <w:pStyle w:val="Heading2"/>
+      </w:pPr>
+      <w:bookmarkStart w:id="31" w:name="figure-2-plot-of-deaths"/>
+      <w:r>
+        <w:t xml:space="preserve">Figure 2: plot of deaths</w:t>
+      </w:r>
+      <w:bookmarkEnd w:id="31"/>
     </w:p>
     <w:p>
       <w:pPr>
+        <w:pStyle w:val="FirstParagraph"/>
+      </w:pPr>
+      <w:r>
+        <w:drawing>
+          <wp:inline>
+            <wp:extent cx="5943600" cy="3566160"/>
+            <wp:effectExtent b="0" l="0" r="0" t="0"/>
+            <wp:docPr descr="" title="" id="1" name="Picture"/>
+            <a:graphic>
+              <a:graphicData uri="http://schemas.openxmlformats.org/drawingml/2006/picture">
+                <pic:pic>
+                  <pic:nvPicPr>
+                    <pic:cNvPr descr="Example_files/figure-docx/unnamed-chunk-2-1.png" id="0" name="Picture"/>
+                    <pic:cNvPicPr>
+                      <a:picLocks noChangeArrowheads="1" noChangeAspect="1"/>
+                    </pic:cNvPicPr>
+                  </pic:nvPicPr>
+                  <pic:blipFill>
+                    <a:blip r:embed="rId32"/>
+                    <a:stretch>
+                      <a:fillRect/>
+                    </a:stretch>
+                  </pic:blipFill>
+                  <pic:spPr bwMode="auto">
+                    <a:xfrm>
+                      <a:off x="0" y="0"/>
+                      <a:ext cx="5943600" cy="3566160"/>
+                    </a:xfrm>
+                    <a:prstGeom prst="rect">
+                      <a:avLst/>
+                    </a:prstGeom>
+                    <a:noFill/>
+                    <a:ln w="9525">
+                      <a:noFill/>
+                      <a:headEnd/>
+                      <a:tailEnd/>
+                    </a:ln>
+                  </pic:spPr>
+                </pic:pic>
+              </a:graphicData>
+            </a:graphic>
+          </wp:inline>
+        </w:drawing>
+      </w:r>
+    </w:p>
+    <w:p>
+      <w:pPr>
         <w:pStyle w:val="Heading1"/>
       </w:pPr>
-      <w:bookmarkStart w:id="31" w:name="references"/>
-      <w:bookmarkEnd w:id="31"/>
+      <w:bookmarkStart w:id="33" w:name="references"/>
       <w:r>
         <w:t xml:space="preserve">References</w:t>
       </w:r>
+      <w:bookmarkEnd w:id="33"/>
     </w:p>
+    <w:bookmarkStart w:id="38" w:name="refs"/>
+    <w:bookmarkStart w:id="34" w:name="ref-Doll:1950"/>
     <w:p>
       <w:pPr>
         <w:pStyle w:val="Bibliography"/>
@@ -735,6 +2734,8 @@
         <w:t xml:space="preserve">. 2 (4682), 739.</w:t>
       </w:r>
     </w:p>
+    <w:bookmarkEnd w:id="34"/>
+    <w:bookmarkStart w:id="35" w:name="ref-Marmot:1991"/>
     <w:p>
       <w:pPr>
         <w:pStyle w:val="Bibliography"/>
@@ -755,6 +2756,8 @@
         <w:t xml:space="preserve">. 337 (8754), 1387–1393.</w:t>
       </w:r>
     </w:p>
+    <w:bookmarkEnd w:id="35"/>
+    <w:bookmarkStart w:id="36" w:name="ref-Nightingale:1992"/>
     <w:p>
       <w:pPr>
         <w:pStyle w:val="Bibliography"/>
@@ -775,6 +2778,8 @@
         <w:t xml:space="preserve">. Lippincott Williams &amp; Wilkins.</w:t>
       </w:r>
     </w:p>
+    <w:bookmarkEnd w:id="36"/>
+    <w:bookmarkStart w:id="37" w:name="ref-Snow:1856"/>
     <w:p>
       <w:pPr>
         <w:pStyle w:val="Bibliography"/>
@@ -795,6 +2800,8 @@
         <w:t xml:space="preserve">. 1 (7), 668.</w:t>
       </w:r>
     </w:p>
+    <w:bookmarkEnd w:id="37"/>
+    <w:bookmarkEnd w:id="38"/>
     <w:sectPr>
       <w:pgSz w:w="12240" w:h="15840"/>
       <w:pgMar w:top="1440" w:right="1440" w:bottom="1440" w:left="1440" w:header="720" w:footer="720" w:gutter="0"/>
@@ -804,6 +2811,10 @@
     </w:sectPr>
   </w:body>
 </w:document>
+</file>
+
+<file path=word/comments.xml><?xml version="1.0" encoding="utf-8"?>
+<w:comments xmlns:w="http://schemas.openxmlformats.org/wordprocessingml/2006/main" xmlns:m="http://schemas.openxmlformats.org/officeDocument/2006/math" xmlns:r="http://schemas.openxmlformats.org/officeDocument/2006/relationships" xmlns:o="urn:schemas-microsoft-com:office:office" xmlns:v="urn:schemas-microsoft-com:vml" xmlns:w10="urn:schemas-microsoft-com:office:word" xmlns:a="http://schemas.openxmlformats.org/drawingml/2006/main" xmlns:pic="http://schemas.openxmlformats.org/drawingml/2006/picture" xmlns:wp="http://schemas.openxmlformats.org/drawingml/2006/wordprocessingDrawing"/>
 </file>
 
 <file path=word/footnotes.xml><?xml version="1.0" encoding="utf-8"?>
@@ -1337,7 +3348,7 @@
     </w:lvl>
   </w:abstractNum>
   <w:abstractNum w:abstractNumId="990">
-    <w:nsid w:val="a714174d"/>
+    <w:nsid w:val="2c1ae401"/>
     <w:multiLevelType w:val="multilevel"/>
     <w:lvl w:ilvl="0">
       <w:numFmt w:val="bullet"/>
@@ -1416,9 +3427,31 @@
         <w:ind w:left="4800" w:hanging="480"/>
       </w:pPr>
     </w:lvl>
+    <w:lvl w:ilvl="7">
+      <w:numFmt w:val="bullet"/>
+      <w:lvlText w:val=" "/>
+      <w:lvlJc w:val="left"/>
+      <w:pPr>
+        <w:tabs>
+          <w:tab w:val="num" w:pos="5040"/>
+        </w:tabs>
+        <w:ind w:left="5520" w:hanging="480"/>
+      </w:pPr>
+    </w:lvl>
+    <w:lvl w:ilvl="8">
+      <w:numFmt w:val="bullet"/>
+      <w:lvlText w:val=" "/>
+      <w:lvlJc w:val="left"/>
+      <w:pPr>
+        <w:tabs>
+          <w:tab w:val="num" w:pos="5760"/>
+        </w:tabs>
+        <w:ind w:left="6240" w:hanging="480"/>
+      </w:pPr>
+    </w:lvl>
   </w:abstractNum>
   <w:abstractNum w:abstractNumId="991">
-    <w:nsid w:val="a686d895"/>
+    <w:nsid w:val="ea454b4c"/>
     <w:multiLevelType w:val="multilevel"/>
     <w:lvl w:ilvl="0">
       <w:numFmt w:val="bullet"/>
@@ -1495,6 +3528,28 @@
           <w:tab w:val="num" w:pos="4320"/>
         </w:tabs>
         <w:ind w:left="4800" w:hanging="480"/>
+      </w:pPr>
+    </w:lvl>
+    <w:lvl w:ilvl="7">
+      <w:numFmt w:val="bullet"/>
+      <w:lvlText w:val="–"/>
+      <w:lvlJc w:val="left"/>
+      <w:pPr>
+        <w:tabs>
+          <w:tab w:val="num" w:pos="5040"/>
+        </w:tabs>
+        <w:ind w:left="5520" w:hanging="480"/>
+      </w:pPr>
+    </w:lvl>
+    <w:lvl w:ilvl="8">
+      <w:numFmt w:val="bullet"/>
+      <w:lvlText w:val="•"/>
+      <w:lvlJc w:val="left"/>
+      <w:pPr>
+        <w:tabs>
+          <w:tab w:val="num" w:pos="5760"/>
+        </w:tabs>
+        <w:ind w:left="6240" w:hanging="480"/>
       </w:pPr>
     </w:lvl>
   </w:abstractNum>
@@ -1563,7 +3618,7 @@
       </w:pPr>
     </w:pPrDefault>
   </w:docDefaults>
-  <w:latentStyles w:defLockedState="0" w:defUIPriority="0" w:defSemiHidden="0" w:defUnhideWhenUsed="0" w:defQFormat="0" w:count="375">
+  <w:latentStyles w:defLockedState="0" w:defUIPriority="0" w:defSemiHidden="0" w:defUnhideWhenUsed="0" w:defQFormat="0" w:count="376">
     <w:lsdException w:name="heading 6" w:semiHidden="1" w:unhideWhenUsed="1"/>
     <w:lsdException w:name="index 3" w:semiHidden="1" w:unhideWhenUsed="1"/>
     <w:lsdException w:name="index 4" w:semiHidden="1" w:unhideWhenUsed="1"/>
@@ -1647,7 +3702,6 @@
     <w:lsdException w:name="HTML Sample" w:semiHidden="1" w:unhideWhenUsed="1"/>
     <w:lsdException w:name="HTML Typewriter" w:semiHidden="1" w:unhideWhenUsed="1"/>
     <w:lsdException w:name="HTML Variable" w:semiHidden="1" w:unhideWhenUsed="1"/>
-    <w:lsdException w:name="Normal Table" w:semiHidden="1" w:unhideWhenUsed="1"/>
     <w:lsdException w:name="annotation subject" w:semiHidden="1" w:unhideWhenUsed="1"/>
     <w:lsdException w:name="No List" w:semiHidden="1" w:unhideWhenUsed="1"/>
     <w:lsdException w:name="Outline List 1" w:semiHidden="1" w:unhideWhenUsed="1"/>
@@ -1694,9 +3748,7 @@
     <w:lsdException w:name="Table Subtle 2" w:semiHidden="1" w:unhideWhenUsed="1"/>
     <w:lsdException w:name="Table Web 1" w:semiHidden="1" w:unhideWhenUsed="1"/>
     <w:lsdException w:name="Table Web 2" w:semiHidden="1" w:unhideWhenUsed="1"/>
-    <w:lsdException w:name="Table Web 3" w:semiHidden="1" w:unhideWhenUsed="1"/>
     <w:lsdException w:name="Balloon Text" w:semiHidden="1" w:unhideWhenUsed="1"/>
-    <w:lsdException w:name="Table Theme" w:semiHidden="1" w:unhideWhenUsed="1"/>
     <w:lsdException w:name="Placeholder Text" w:semiHidden="1"/>
     <w:lsdException w:name="Light Shading"/>
     <w:lsdException w:name="Light List"/>
@@ -1717,7 +3769,6 @@
     <w:lsdException w:name="Light Grid Accent 1"/>
     <w:lsdException w:name="Medium Shading 1 Accent 1"/>
     <w:lsdException w:name="Medium Shading 2 Accent 1"/>
-    <w:lsdException w:name="Medium List 1 Accent 1"/>
     <w:lsdException w:name="Revision" w:semiHidden="1"/>
     <w:lsdException w:name="Medium List 2 Accent 1"/>
     <w:lsdException w:name="Medium Grid 1 Accent 1"/>
@@ -1796,7 +3847,6 @@
     <w:lsdException w:name="Dark List Accent 6"/>
     <w:lsdException w:name="Colorful Shading Accent 6"/>
     <w:lsdException w:name="Colorful List Accent 6"/>
-    <w:lsdException w:name="Colorful Grid Accent 6"/>
     <w:lsdException w:name="Bibliography" w:semiHidden="1" w:unhideWhenUsed="1"/>
     <w:lsdException w:name="TOC Heading" w:semiHidden="1" w:unhideWhenUsed="1"/>
     <w:lsdException w:name="Grid Table 4" w:uiPriority="49"/>
@@ -1898,13 +3948,14 @@
     <w:lsdException w:name="Smart Hyperlink" w:semiHidden="1" w:uiPriority="99" w:unhideWhenUsed="1"/>
     <w:lsdException w:name="Hashtag" w:semiHidden="1" w:uiPriority="99" w:unhideWhenUsed="1"/>
     <w:lsdException w:name="Unresolved Mention" w:semiHidden="1" w:uiPriority="99" w:unhideWhenUsed="1"/>
+    <w:lsdException w:name="Smart Link" w:semiHidden="1" w:uiPriority="99" w:unhideWhenUsed="1"/>
   </w:latentStyles>
   <w:style w:type="paragraph" w:default="1" w:styleId="Normal">
     <w:name w:val="Normal"/>
     <w:qFormat/>
-    <w:rsid w:val="007B15A9"/>
+    <w:rsid w:val="00554C16"/>
     <w:pPr>
-      <w:spacing w:before="180" w:after="180" w:line="480" w:lineRule="auto"/>
+      <w:spacing w:before="180" w:after="180" w:line="276" w:lineRule="auto"/>
     </w:pPr>
     <w:rPr>
       <w:rFonts w:ascii="Calibri" w:hAnsi="Calibri"/>

</xml_diff>